<commit_message>
Added ourfriends.html and completed About.html.
</commit_message>
<xml_diff>
--- a/Works Cited WJ.docx
+++ b/Works Cited WJ.docx
@@ -4,6 +4,12 @@
   <w:body>
     <w:sdt>
       <w:sdtPr>
+        <w:rPr>
+          <w:rFonts w:asciiTheme="minorHAnsi" w:eastAsiaTheme="minorHAnsi" w:hAnsiTheme="minorHAnsi" w:cstheme="minorBidi"/>
+          <w:color w:val="auto"/>
+          <w:sz w:val="22"/>
+          <w:szCs w:val="22"/>
+        </w:rPr>
         <w:id w:val="-1255271910"/>
         <w:docPartObj>
           <w:docPartGallery w:val="Bibliographies"/>
@@ -12,12 +18,8 @@
       </w:sdtPr>
       <w:sdtEndPr>
         <w:rPr>
-          <w:rFonts w:asciiTheme="minorHAnsi" w:eastAsiaTheme="minorHAnsi" w:hAnsiTheme="minorHAnsi" w:cstheme="minorBidi"/>
           <w:b/>
           <w:bCs/>
-          <w:color w:val="auto"/>
-          <w:sz w:val="22"/>
-          <w:szCs w:val="22"/>
         </w:rPr>
       </w:sdtEndPr>
       <w:sdtContent>
@@ -28,6 +30,8 @@
           <w:r>
             <w:t>Works Cited</w:t>
           </w:r>
+          <w:bookmarkStart w:id="0" w:name="_GoBack"/>
+          <w:bookmarkEnd w:id="0"/>
         </w:p>
         <w:p>
           <w:pPr>
@@ -153,6 +157,29 @@
               <w:noProof/>
             </w:rPr>
             <w:t>. (2018, December 1). Retrieved from Start Bootstrap: https://startbootstrap.com/template-overviews/sb-admin/</w:t>
+          </w:r>
+        </w:p>
+        <w:p>
+          <w:pPr>
+            <w:pStyle w:val="Bibliography"/>
+            <w:ind w:left="720" w:hanging="720"/>
+            <w:rPr>
+              <w:noProof/>
+            </w:rPr>
+          </w:pPr>
+          <w:r>
+            <w:rPr>
+              <w:i/>
+              <w:iCs/>
+              <w:noProof/>
+            </w:rPr>
+            <w:t>Wikipedia</w:t>
+          </w:r>
+          <w:r>
+            <w:rPr>
+              <w:noProof/>
+            </w:rPr>
+            <w:t>. (2018, December 9). Retrieved from Potty Mouth (band): https://en.wikipedia.org/wiki/Potty_Mouth_(band)</w:t>
           </w:r>
         </w:p>
         <w:p>
@@ -173,8 +200,6 @@
           <w:szCs w:val="24"/>
         </w:rPr>
       </w:pPr>
-      <w:bookmarkStart w:id="0" w:name="_GoBack"/>
-      <w:bookmarkEnd w:id="0"/>
     </w:p>
     <w:sectPr>
       <w:pgSz w:w="12240" w:h="15840"/>
@@ -1013,11 +1038,23 @@
     <b:URL>https://startbootstrap.com/template-overviews/blog-home/</b:URL>
     <b:RefOrder>5</b:RefOrder>
   </b:Source>
+  <b:Source>
+    <b:Tag>Wik18</b:Tag>
+    <b:SourceType>InternetSite</b:SourceType>
+    <b:Guid>{49170FF1-81BA-41B3-B9D9-E9345D84DE02}</b:Guid>
+    <b:Title>Wikipedia</b:Title>
+    <b:InternetSiteTitle>Potty Mouth (band)</b:InternetSiteTitle>
+    <b:Year>2018</b:Year>
+    <b:Month>December</b:Month>
+    <b:Day>9</b:Day>
+    <b:URL>https://en.wikipedia.org/wiki/Potty_Mouth_(band)</b:URL>
+    <b:RefOrder>6</b:RefOrder>
+  </b:Source>
 </b:Sources>
 </file>
 
 <file path=customXml/itemProps1.xml><?xml version="1.0" encoding="utf-8"?>
-<ds:datastoreItem xmlns:ds="http://schemas.openxmlformats.org/officeDocument/2006/customXml" ds:itemID="{74884C0D-A233-4EF9-AE2E-A413A11B299E}">
+<ds:datastoreItem xmlns:ds="http://schemas.openxmlformats.org/officeDocument/2006/customXml" ds:itemID="{69B6A872-23CC-4A54-BBC0-602E68BB1AC5}">
   <ds:schemaRefs>
     <ds:schemaRef ds:uri="http://schemas.openxmlformats.org/officeDocument/2006/bibliography"/>
   </ds:schemaRefs>

</xml_diff>